<commit_message>
Some pages with MVVM done. Needs Repository or Unit of Work
</commit_message>
<xml_diff>
--- a/Доки/Курсовой Юшкевич.docx
+++ b/Доки/Курсовой Юшкевич.docx
@@ -4046,7 +4046,25 @@
           <w:sz w:val="28"/>
           <w:szCs w:val="28"/>
         </w:rPr>
-        <w:t>Просмотр статуса товара;</w:t>
+        <w:t xml:space="preserve">Просмотр статуса </w:t>
+      </w:r>
+      <w:r>
+        <w:rPr>
+          <w:rFonts w:ascii="Times New Roman" w:hAnsi="Times New Roman" w:cs="Times New Roman"/>
+          <w:sz w:val="28"/>
+          <w:szCs w:val="28"/>
+        </w:rPr>
+        <w:t>заказа</w:t>
+      </w:r>
+      <w:bookmarkStart w:id="0" w:name="_GoBack"/>
+      <w:bookmarkEnd w:id="0"/>
+      <w:r>
+        <w:rPr>
+          <w:rFonts w:ascii="Times New Roman" w:hAnsi="Times New Roman" w:cs="Times New Roman"/>
+          <w:sz w:val="28"/>
+          <w:szCs w:val="28"/>
+        </w:rPr>
+        <w:t>;</w:t>
       </w:r>
     </w:p>
     <w:p>
@@ -4070,17 +4088,7 @@
           <w:sz w:val="28"/>
           <w:szCs w:val="28"/>
         </w:rPr>
-        <w:t xml:space="preserve">Просмотр </w:t>
-      </w:r>
-      <w:bookmarkStart w:id="0" w:name="_GoBack"/>
-      <w:bookmarkEnd w:id="0"/>
-      <w:r>
-        <w:rPr>
-          <w:rFonts w:ascii="Times New Roman" w:hAnsi="Times New Roman" w:cs="Times New Roman"/>
-          <w:sz w:val="28"/>
-          <w:szCs w:val="28"/>
-        </w:rPr>
-        <w:t>магазинов.</w:t>
+        <w:t>Просмотр магазинов.</w:t>
       </w:r>
     </w:p>
     <w:p>

</xml_diff>

<commit_message>
Orders filter and name search added
</commit_message>
<xml_diff>
--- a/Доки/Курсовой Юшкевич.docx
+++ b/Доки/Курсовой Юшкевич.docx
@@ -2705,9 +2705,9 @@
           <w:szCs w:val="28"/>
         </w:rPr>
         <w:drawing>
-          <wp:inline distT="0" distB="0" distL="0" distR="0" wp14:anchorId="7C28E951" wp14:editId="18795767">
-            <wp:extent cx="4965539" cy="2001609"/>
-            <wp:effectExtent l="0" t="0" r="6985" b="0"/>
+          <wp:inline distT="0" distB="0" distL="0" distR="0" wp14:anchorId="7C28E951" wp14:editId="7B867DC1">
+            <wp:extent cx="4572000" cy="1842973"/>
+            <wp:effectExtent l="0" t="0" r="0" b="5080"/>
             <wp:docPr id="11" name="Рисунок 11"/>
             <wp:cNvGraphicFramePr>
               <a:graphicFrameLocks xmlns:a="http://schemas.openxmlformats.org/drawingml/2006/main" noChangeAspect="1"/>
@@ -2728,7 +2728,7 @@
                   <pic:spPr>
                     <a:xfrm>
                       <a:off x="0" y="0"/>
-                      <a:ext cx="4982673" cy="2008516"/>
+                      <a:ext cx="4594771" cy="1852152"/>
                     </a:xfrm>
                     <a:prstGeom prst="rect">
                       <a:avLst/>
@@ -2774,6 +2774,19 @@
           <w:szCs w:val="28"/>
         </w:rPr>
       </w:pPr>
+    </w:p>
+    <w:p>
+      <w:pPr>
+        <w:pStyle w:val="a5"/>
+        <w:spacing w:after="0" w:line="240" w:lineRule="auto"/>
+        <w:ind w:left="0"/>
+        <w:jc w:val="center"/>
+        <w:rPr>
+          <w:rFonts w:ascii="Times New Roman" w:hAnsi="Times New Roman" w:cs="Times New Roman"/>
+          <w:sz w:val="28"/>
+          <w:szCs w:val="28"/>
+        </w:rPr>
+      </w:pPr>
       <w:r>
         <w:rPr>
           <w:rFonts w:ascii="Times New Roman" w:hAnsi="Times New Roman" w:cs="Times New Roman"/>
@@ -2782,9 +2795,9 @@
           <w:szCs w:val="28"/>
         </w:rPr>
         <w:drawing>
-          <wp:inline distT="0" distB="0" distL="0" distR="0" wp14:anchorId="0FC4678A" wp14:editId="425A9477">
-            <wp:extent cx="5214395" cy="2143169"/>
-            <wp:effectExtent l="0" t="0" r="5715" b="0"/>
+          <wp:inline distT="0" distB="0" distL="0" distR="0" wp14:anchorId="0FC4678A" wp14:editId="1DDA842B">
+            <wp:extent cx="4895850" cy="2012243"/>
+            <wp:effectExtent l="0" t="0" r="0" b="7620"/>
             <wp:docPr id="12" name="Рисунок 12"/>
             <wp:cNvGraphicFramePr>
               <a:graphicFrameLocks xmlns:a="http://schemas.openxmlformats.org/drawingml/2006/main" noChangeAspect="1"/>
@@ -2805,7 +2818,7 @@
                   <pic:spPr>
                     <a:xfrm>
                       <a:off x="0" y="0"/>
-                      <a:ext cx="5224561" cy="2147347"/>
+                      <a:ext cx="4931273" cy="2026802"/>
                     </a:xfrm>
                     <a:prstGeom prst="rect">
                       <a:avLst/>
@@ -3150,6 +3163,1051 @@
     <w:p>
       <w:pPr>
         <w:pStyle w:val="a5"/>
+        <w:spacing w:after="0" w:line="240" w:lineRule="auto"/>
+        <w:ind w:left="1230"/>
+        <w:jc w:val="both"/>
+        <w:rPr>
+          <w:rFonts w:ascii="Times New Roman" w:hAnsi="Times New Roman" w:cs="Times New Roman"/>
+          <w:sz w:val="28"/>
+          <w:szCs w:val="28"/>
+        </w:rPr>
+      </w:pPr>
+    </w:p>
+    <w:p>
+      <w:pPr>
+        <w:pStyle w:val="a5"/>
+        <w:numPr>
+          <w:ilvl w:val="0"/>
+          <w:numId w:val="1"/>
+        </w:numPr>
+        <w:spacing w:after="0" w:line="240" w:lineRule="auto"/>
+        <w:ind w:left="0" w:firstLine="510"/>
+        <w:jc w:val="both"/>
+        <w:rPr>
+          <w:rFonts w:ascii="Times New Roman" w:hAnsi="Times New Roman" w:cs="Times New Roman"/>
+          <w:b/>
+          <w:bCs/>
+          <w:sz w:val="28"/>
+          <w:szCs w:val="28"/>
+        </w:rPr>
+      </w:pPr>
+      <w:r>
+        <w:rPr>
+          <w:rFonts w:ascii="Times New Roman" w:hAnsi="Times New Roman" w:cs="Times New Roman"/>
+          <w:b/>
+          <w:bCs/>
+          <w:sz w:val="28"/>
+          <w:szCs w:val="28"/>
+        </w:rPr>
+        <w:t>Моделирование предметной области и разработка функциональных требований.</w:t>
+      </w:r>
+    </w:p>
+    <w:p>
+      <w:pPr>
+        <w:pStyle w:val="a5"/>
+        <w:spacing w:after="0" w:line="240" w:lineRule="auto"/>
+        <w:ind w:left="510"/>
+        <w:jc w:val="both"/>
+        <w:rPr>
+          <w:rFonts w:ascii="Times New Roman" w:hAnsi="Times New Roman" w:cs="Times New Roman"/>
+          <w:b/>
+          <w:bCs/>
+          <w:sz w:val="28"/>
+          <w:szCs w:val="28"/>
+        </w:rPr>
+      </w:pPr>
+    </w:p>
+    <w:p>
+      <w:pPr>
+        <w:pStyle w:val="a5"/>
+        <w:numPr>
+          <w:ilvl w:val="1"/>
+          <w:numId w:val="1"/>
+        </w:numPr>
+        <w:spacing w:after="0" w:line="240" w:lineRule="auto"/>
+        <w:jc w:val="both"/>
+        <w:rPr>
+          <w:rFonts w:ascii="Times New Roman" w:hAnsi="Times New Roman" w:cs="Times New Roman"/>
+          <w:b/>
+          <w:bCs/>
+          <w:sz w:val="28"/>
+          <w:szCs w:val="28"/>
+        </w:rPr>
+      </w:pPr>
+      <w:r>
+        <w:rPr>
+          <w:rFonts w:ascii="Times New Roman" w:hAnsi="Times New Roman" w:cs="Times New Roman"/>
+          <w:b/>
+          <w:bCs/>
+          <w:sz w:val="28"/>
+          <w:szCs w:val="28"/>
+        </w:rPr>
+        <w:t>Описание инструментов для разработки программного средства</w:t>
+      </w:r>
+    </w:p>
+    <w:p>
+      <w:pPr>
+        <w:pStyle w:val="a5"/>
+        <w:spacing w:after="0" w:line="240" w:lineRule="auto"/>
+        <w:ind w:left="0" w:firstLine="510"/>
+        <w:jc w:val="both"/>
+        <w:rPr>
+          <w:rFonts w:ascii="Times New Roman" w:hAnsi="Times New Roman" w:cs="Times New Roman"/>
+          <w:sz w:val="28"/>
+          <w:szCs w:val="28"/>
+        </w:rPr>
+      </w:pPr>
+      <w:r>
+        <w:rPr>
+          <w:rFonts w:ascii="Times New Roman" w:hAnsi="Times New Roman" w:cs="Times New Roman"/>
+          <w:sz w:val="28"/>
+          <w:szCs w:val="28"/>
+        </w:rPr>
+        <w:t>В ходе разработки данного программного средства используются следующие инструменты:</w:t>
+      </w:r>
+    </w:p>
+    <w:p>
+      <w:pPr>
+        <w:pStyle w:val="a5"/>
+        <w:numPr>
+          <w:ilvl w:val="0"/>
+          <w:numId w:val="7"/>
+        </w:numPr>
+        <w:spacing w:after="0" w:line="240" w:lineRule="auto"/>
+        <w:jc w:val="both"/>
+        <w:rPr>
+          <w:rFonts w:ascii="Times New Roman" w:hAnsi="Times New Roman" w:cs="Times New Roman"/>
+          <w:sz w:val="28"/>
+          <w:szCs w:val="28"/>
+        </w:rPr>
+      </w:pPr>
+      <w:r>
+        <w:rPr>
+          <w:rFonts w:ascii="Times New Roman" w:hAnsi="Times New Roman" w:cs="Times New Roman"/>
+          <w:sz w:val="28"/>
+          <w:szCs w:val="28"/>
+        </w:rPr>
+        <w:t xml:space="preserve">Объектно-ориентированный язык программирования </w:t>
+      </w:r>
+      <w:r>
+        <w:rPr>
+          <w:rFonts w:ascii="Times New Roman" w:hAnsi="Times New Roman" w:cs="Times New Roman"/>
+          <w:sz w:val="28"/>
+          <w:szCs w:val="28"/>
+          <w:lang w:val="en-US"/>
+        </w:rPr>
+        <w:t>C</w:t>
+      </w:r>
+      <w:r>
+        <w:rPr>
+          <w:rFonts w:ascii="Times New Roman" w:hAnsi="Times New Roman" w:cs="Times New Roman"/>
+          <w:sz w:val="28"/>
+          <w:szCs w:val="28"/>
+        </w:rPr>
+        <w:t>#</w:t>
+      </w:r>
+      <w:r>
+        <w:rPr>
+          <w:rFonts w:ascii="Times New Roman" w:hAnsi="Times New Roman" w:cs="Times New Roman"/>
+          <w:sz w:val="28"/>
+          <w:szCs w:val="28"/>
+        </w:rPr>
+        <w:t>;</w:t>
+      </w:r>
+    </w:p>
+    <w:p>
+      <w:pPr>
+        <w:pStyle w:val="a5"/>
+        <w:numPr>
+          <w:ilvl w:val="0"/>
+          <w:numId w:val="7"/>
+        </w:numPr>
+        <w:spacing w:after="0" w:line="240" w:lineRule="auto"/>
+        <w:jc w:val="both"/>
+        <w:rPr>
+          <w:rFonts w:ascii="Times New Roman" w:hAnsi="Times New Roman" w:cs="Times New Roman"/>
+          <w:sz w:val="28"/>
+          <w:szCs w:val="28"/>
+        </w:rPr>
+      </w:pPr>
+      <w:r>
+        <w:rPr>
+          <w:rFonts w:ascii="Times New Roman" w:hAnsi="Times New Roman" w:cs="Times New Roman"/>
+          <w:sz w:val="28"/>
+          <w:szCs w:val="28"/>
+        </w:rPr>
+        <w:t xml:space="preserve">Платформа для кроссплатформенной разработки с открытым исходным кодом </w:t>
+      </w:r>
+      <w:r>
+        <w:rPr>
+          <w:rFonts w:ascii="Times New Roman" w:hAnsi="Times New Roman" w:cs="Times New Roman"/>
+          <w:sz w:val="28"/>
+          <w:szCs w:val="28"/>
+        </w:rPr>
+        <w:t>.</w:t>
+      </w:r>
+      <w:r>
+        <w:rPr>
+          <w:rFonts w:ascii="Times New Roman" w:hAnsi="Times New Roman" w:cs="Times New Roman"/>
+          <w:sz w:val="28"/>
+          <w:szCs w:val="28"/>
+          <w:lang w:val="en-US"/>
+        </w:rPr>
+        <w:t>NET</w:t>
+      </w:r>
+      <w:r>
+        <w:rPr>
+          <w:rFonts w:ascii="Times New Roman" w:hAnsi="Times New Roman" w:cs="Times New Roman"/>
+          <w:sz w:val="28"/>
+          <w:szCs w:val="28"/>
+        </w:rPr>
+        <w:t xml:space="preserve"> </w:t>
+      </w:r>
+      <w:r>
+        <w:rPr>
+          <w:rFonts w:ascii="Times New Roman" w:hAnsi="Times New Roman" w:cs="Times New Roman"/>
+          <w:sz w:val="28"/>
+          <w:szCs w:val="28"/>
+          <w:lang w:val="en-US"/>
+        </w:rPr>
+        <w:t>Core</w:t>
+      </w:r>
+      <w:r>
+        <w:rPr>
+          <w:rFonts w:ascii="Times New Roman" w:hAnsi="Times New Roman" w:cs="Times New Roman"/>
+          <w:sz w:val="28"/>
+          <w:szCs w:val="28"/>
+        </w:rPr>
+        <w:t>;</w:t>
+      </w:r>
+    </w:p>
+    <w:p>
+      <w:pPr>
+        <w:pStyle w:val="a5"/>
+        <w:numPr>
+          <w:ilvl w:val="0"/>
+          <w:numId w:val="7"/>
+        </w:numPr>
+        <w:spacing w:after="0" w:line="240" w:lineRule="auto"/>
+        <w:jc w:val="both"/>
+        <w:rPr>
+          <w:rFonts w:ascii="Times New Roman" w:hAnsi="Times New Roman" w:cs="Times New Roman"/>
+          <w:sz w:val="28"/>
+          <w:szCs w:val="28"/>
+        </w:rPr>
+      </w:pPr>
+      <w:r>
+        <w:rPr>
+          <w:rFonts w:ascii="Times New Roman" w:hAnsi="Times New Roman" w:cs="Times New Roman"/>
+          <w:sz w:val="28"/>
+          <w:szCs w:val="28"/>
+        </w:rPr>
+        <w:t xml:space="preserve">Расширяемый язык разметки </w:t>
+      </w:r>
+      <w:r>
+        <w:rPr>
+          <w:rFonts w:ascii="Times New Roman" w:hAnsi="Times New Roman" w:cs="Times New Roman"/>
+          <w:sz w:val="28"/>
+          <w:szCs w:val="28"/>
+          <w:lang w:val="en-US"/>
+        </w:rPr>
+        <w:t>XAML;</w:t>
+      </w:r>
+    </w:p>
+    <w:p>
+      <w:pPr>
+        <w:pStyle w:val="a5"/>
+        <w:numPr>
+          <w:ilvl w:val="0"/>
+          <w:numId w:val="7"/>
+        </w:numPr>
+        <w:spacing w:after="0" w:line="240" w:lineRule="auto"/>
+        <w:jc w:val="both"/>
+        <w:rPr>
+          <w:rFonts w:ascii="Times New Roman" w:hAnsi="Times New Roman" w:cs="Times New Roman"/>
+          <w:sz w:val="28"/>
+          <w:szCs w:val="28"/>
+        </w:rPr>
+      </w:pPr>
+      <w:r>
+        <w:rPr>
+          <w:rFonts w:ascii="Times New Roman" w:hAnsi="Times New Roman" w:cs="Times New Roman"/>
+          <w:sz w:val="28"/>
+          <w:szCs w:val="28"/>
+        </w:rPr>
+        <w:t xml:space="preserve">Система управления базами данных </w:t>
+      </w:r>
+      <w:r>
+        <w:rPr>
+          <w:rFonts w:ascii="Times New Roman" w:hAnsi="Times New Roman" w:cs="Times New Roman"/>
+          <w:sz w:val="28"/>
+          <w:szCs w:val="28"/>
+          <w:lang w:val="en-US"/>
+        </w:rPr>
+        <w:t>Microsoft</w:t>
+      </w:r>
+      <w:r>
+        <w:rPr>
+          <w:rFonts w:ascii="Times New Roman" w:hAnsi="Times New Roman" w:cs="Times New Roman"/>
+          <w:sz w:val="28"/>
+          <w:szCs w:val="28"/>
+        </w:rPr>
+        <w:t xml:space="preserve"> </w:t>
+      </w:r>
+      <w:r>
+        <w:rPr>
+          <w:rFonts w:ascii="Times New Roman" w:hAnsi="Times New Roman" w:cs="Times New Roman"/>
+          <w:sz w:val="28"/>
+          <w:szCs w:val="28"/>
+          <w:lang w:val="en-US"/>
+        </w:rPr>
+        <w:t>SQL</w:t>
+      </w:r>
+      <w:r>
+        <w:rPr>
+          <w:rFonts w:ascii="Times New Roman" w:hAnsi="Times New Roman" w:cs="Times New Roman"/>
+          <w:sz w:val="28"/>
+          <w:szCs w:val="28"/>
+        </w:rPr>
+        <w:t xml:space="preserve"> </w:t>
+      </w:r>
+      <w:r>
+        <w:rPr>
+          <w:rFonts w:ascii="Times New Roman" w:hAnsi="Times New Roman" w:cs="Times New Roman"/>
+          <w:sz w:val="28"/>
+          <w:szCs w:val="28"/>
+          <w:lang w:val="en-US"/>
+        </w:rPr>
+        <w:t>Server</w:t>
+      </w:r>
+      <w:r>
+        <w:rPr>
+          <w:rFonts w:ascii="Times New Roman" w:hAnsi="Times New Roman" w:cs="Times New Roman"/>
+          <w:sz w:val="28"/>
+          <w:szCs w:val="28"/>
+        </w:rPr>
+        <w:t>;</w:t>
+      </w:r>
+    </w:p>
+    <w:p>
+      <w:pPr>
+        <w:pStyle w:val="a5"/>
+        <w:numPr>
+          <w:ilvl w:val="0"/>
+          <w:numId w:val="7"/>
+        </w:numPr>
+        <w:spacing w:after="0" w:line="240" w:lineRule="auto"/>
+        <w:jc w:val="both"/>
+        <w:rPr>
+          <w:rFonts w:ascii="Times New Roman" w:hAnsi="Times New Roman" w:cs="Times New Roman"/>
+          <w:sz w:val="28"/>
+          <w:szCs w:val="28"/>
+        </w:rPr>
+      </w:pPr>
+      <w:r>
+        <w:rPr>
+          <w:rFonts w:ascii="Times New Roman" w:hAnsi="Times New Roman" w:cs="Times New Roman"/>
+          <w:sz w:val="28"/>
+          <w:szCs w:val="28"/>
+        </w:rPr>
+        <w:t xml:space="preserve">Шаблон проектирования </w:t>
+      </w:r>
+      <w:r>
+        <w:rPr>
+          <w:rFonts w:ascii="Times New Roman" w:hAnsi="Times New Roman" w:cs="Times New Roman"/>
+          <w:sz w:val="28"/>
+          <w:szCs w:val="28"/>
+          <w:lang w:val="en-US"/>
+        </w:rPr>
+        <w:t>MVVM;</w:t>
+      </w:r>
+    </w:p>
+    <w:p>
+      <w:pPr>
+        <w:pStyle w:val="a5"/>
+        <w:numPr>
+          <w:ilvl w:val="0"/>
+          <w:numId w:val="7"/>
+        </w:numPr>
+        <w:spacing w:after="0" w:line="240" w:lineRule="auto"/>
+        <w:jc w:val="both"/>
+        <w:rPr>
+          <w:rFonts w:ascii="Times New Roman" w:hAnsi="Times New Roman" w:cs="Times New Roman"/>
+          <w:sz w:val="28"/>
+          <w:szCs w:val="28"/>
+        </w:rPr>
+      </w:pPr>
+      <w:r>
+        <w:rPr>
+          <w:rFonts w:ascii="Times New Roman" w:hAnsi="Times New Roman" w:cs="Times New Roman"/>
+          <w:sz w:val="28"/>
+          <w:szCs w:val="28"/>
+        </w:rPr>
+        <w:t xml:space="preserve">Фреймворк для работы с базой данных </w:t>
+      </w:r>
+      <w:r>
+        <w:rPr>
+          <w:rFonts w:ascii="Times New Roman" w:hAnsi="Times New Roman" w:cs="Times New Roman"/>
+          <w:sz w:val="28"/>
+          <w:szCs w:val="28"/>
+          <w:lang w:val="en-US"/>
+        </w:rPr>
+        <w:t>Entity</w:t>
+      </w:r>
+      <w:r>
+        <w:rPr>
+          <w:rFonts w:ascii="Times New Roman" w:hAnsi="Times New Roman" w:cs="Times New Roman"/>
+          <w:sz w:val="28"/>
+          <w:szCs w:val="28"/>
+        </w:rPr>
+        <w:t xml:space="preserve"> </w:t>
+      </w:r>
+      <w:r>
+        <w:rPr>
+          <w:rFonts w:ascii="Times New Roman" w:hAnsi="Times New Roman" w:cs="Times New Roman"/>
+          <w:sz w:val="28"/>
+          <w:szCs w:val="28"/>
+          <w:lang w:val="en-US"/>
+        </w:rPr>
+        <w:t>Framework</w:t>
+      </w:r>
+      <w:r>
+        <w:rPr>
+          <w:rFonts w:ascii="Times New Roman" w:hAnsi="Times New Roman" w:cs="Times New Roman"/>
+          <w:sz w:val="28"/>
+          <w:szCs w:val="28"/>
+        </w:rPr>
+        <w:t xml:space="preserve"> </w:t>
+      </w:r>
+      <w:r>
+        <w:rPr>
+          <w:rFonts w:ascii="Times New Roman" w:hAnsi="Times New Roman" w:cs="Times New Roman"/>
+          <w:sz w:val="28"/>
+          <w:szCs w:val="28"/>
+          <w:lang w:val="en-US"/>
+        </w:rPr>
+        <w:t>Core</w:t>
+      </w:r>
+      <w:r>
+        <w:rPr>
+          <w:rFonts w:ascii="Times New Roman" w:hAnsi="Times New Roman" w:cs="Times New Roman"/>
+          <w:sz w:val="28"/>
+          <w:szCs w:val="28"/>
+        </w:rPr>
+        <w:t>;</w:t>
+      </w:r>
+    </w:p>
+    <w:p>
+      <w:pPr>
+        <w:pStyle w:val="a5"/>
+        <w:numPr>
+          <w:ilvl w:val="0"/>
+          <w:numId w:val="7"/>
+        </w:numPr>
+        <w:spacing w:after="0" w:line="240" w:lineRule="auto"/>
+        <w:jc w:val="both"/>
+        <w:rPr>
+          <w:rFonts w:ascii="Times New Roman" w:hAnsi="Times New Roman" w:cs="Times New Roman"/>
+          <w:sz w:val="28"/>
+          <w:szCs w:val="28"/>
+        </w:rPr>
+      </w:pPr>
+      <w:r>
+        <w:rPr>
+          <w:rFonts w:ascii="Times New Roman" w:hAnsi="Times New Roman" w:cs="Times New Roman"/>
+          <w:sz w:val="28"/>
+          <w:szCs w:val="28"/>
+        </w:rPr>
+        <w:t xml:space="preserve">Программный интерфейс приложения </w:t>
+      </w:r>
+      <w:r>
+        <w:rPr>
+          <w:rFonts w:ascii="Times New Roman" w:hAnsi="Times New Roman" w:cs="Times New Roman"/>
+          <w:sz w:val="28"/>
+          <w:szCs w:val="28"/>
+          <w:lang w:val="en-US"/>
+        </w:rPr>
+        <w:t>Bing</w:t>
+      </w:r>
+      <w:r>
+        <w:rPr>
+          <w:rFonts w:ascii="Times New Roman" w:hAnsi="Times New Roman" w:cs="Times New Roman"/>
+          <w:sz w:val="28"/>
+          <w:szCs w:val="28"/>
+        </w:rPr>
+        <w:t xml:space="preserve"> </w:t>
+      </w:r>
+      <w:r>
+        <w:rPr>
+          <w:rFonts w:ascii="Times New Roman" w:hAnsi="Times New Roman" w:cs="Times New Roman"/>
+          <w:sz w:val="28"/>
+          <w:szCs w:val="28"/>
+          <w:lang w:val="en-US"/>
+        </w:rPr>
+        <w:t>Maps</w:t>
+      </w:r>
+      <w:r>
+        <w:rPr>
+          <w:rFonts w:ascii="Times New Roman" w:hAnsi="Times New Roman" w:cs="Times New Roman"/>
+          <w:sz w:val="28"/>
+          <w:szCs w:val="28"/>
+        </w:rPr>
+        <w:t>.</w:t>
+      </w:r>
+    </w:p>
+    <w:p>
+      <w:pPr>
+        <w:pStyle w:val="a5"/>
+        <w:spacing w:after="0" w:line="240" w:lineRule="auto"/>
+        <w:ind w:left="1230"/>
+        <w:jc w:val="both"/>
+        <w:rPr>
+          <w:rFonts w:ascii="Times New Roman" w:hAnsi="Times New Roman" w:cs="Times New Roman"/>
+          <w:sz w:val="28"/>
+          <w:szCs w:val="28"/>
+        </w:rPr>
+      </w:pPr>
+    </w:p>
+    <w:p>
+      <w:pPr>
+        <w:pStyle w:val="a5"/>
+        <w:spacing w:after="0" w:line="240" w:lineRule="auto"/>
+        <w:ind w:left="0" w:firstLine="510"/>
+        <w:jc w:val="both"/>
+        <w:rPr>
+          <w:rFonts w:ascii="Times New Roman" w:hAnsi="Times New Roman" w:cs="Times New Roman"/>
+          <w:sz w:val="28"/>
+          <w:szCs w:val="28"/>
+        </w:rPr>
+      </w:pPr>
+      <w:r>
+        <w:rPr>
+          <w:rFonts w:ascii="Times New Roman" w:hAnsi="Times New Roman" w:cs="Times New Roman"/>
+          <w:sz w:val="28"/>
+          <w:szCs w:val="28"/>
+        </w:rPr>
+        <w:t>C# — это язык программирования, предназначенный для разработки самых разнообразных приложений, предназначенных для выполнения в среде .NET Framework.</w:t>
+      </w:r>
+      <w:r>
+        <w:t xml:space="preserve"> </w:t>
+      </w:r>
+      <w:r>
+        <w:rPr>
+          <w:rFonts w:ascii="Times New Roman" w:hAnsi="Times New Roman" w:cs="Times New Roman"/>
+          <w:sz w:val="28"/>
+          <w:szCs w:val="28"/>
+        </w:rPr>
+        <w:t>Visual C# — это реализация языка C# корпорацией Майкрософт. Поддержка Visual C# в Visual Studio обеспечивается с помощью полнофункционального редактора кода, компилятора, шаблонов проектов, конструкторов, мастеров кода, мощного и удобного отладчика и многих других средств. Библиотека классов .NET Framework предоставляет доступ ко многим службам операционной системы и другим полезным, правильным классам, что существенно ускоряет цикл разработки.</w:t>
+      </w:r>
+    </w:p>
+    <w:p>
+      <w:pPr>
+        <w:pStyle w:val="a5"/>
+        <w:spacing w:after="0" w:line="240" w:lineRule="auto"/>
+        <w:ind w:left="0" w:firstLine="510"/>
+        <w:jc w:val="both"/>
+        <w:rPr>
+          <w:rFonts w:ascii="Times New Roman" w:hAnsi="Times New Roman" w:cs="Times New Roman"/>
+          <w:sz w:val="28"/>
+          <w:szCs w:val="28"/>
+        </w:rPr>
+      </w:pPr>
+      <w:r>
+        <w:rPr>
+          <w:rFonts w:ascii="Times New Roman" w:hAnsi="Times New Roman" w:cs="Times New Roman"/>
+          <w:sz w:val="28"/>
+          <w:szCs w:val="28"/>
+        </w:rPr>
+        <w:t>.NET</w:t>
+      </w:r>
+      <w:r>
+        <w:rPr>
+          <w:rFonts w:ascii="Times New Roman" w:hAnsi="Times New Roman" w:cs="Times New Roman"/>
+          <w:sz w:val="28"/>
+          <w:szCs w:val="28"/>
+        </w:rPr>
+        <w:t xml:space="preserve"> </w:t>
+      </w:r>
+      <w:r>
+        <w:rPr>
+          <w:rFonts w:ascii="Times New Roman" w:hAnsi="Times New Roman" w:cs="Times New Roman"/>
+          <w:sz w:val="28"/>
+          <w:szCs w:val="28"/>
+        </w:rPr>
+        <w:t>— это модульная платформа для разработки программного обеспечения с открытым исходным кодом</w:t>
+      </w:r>
+      <w:r>
+        <w:rPr>
+          <w:rFonts w:ascii="Times New Roman" w:hAnsi="Times New Roman" w:cs="Times New Roman"/>
+          <w:sz w:val="28"/>
+          <w:szCs w:val="28"/>
+        </w:rPr>
+        <w:t xml:space="preserve">, основанная на </w:t>
+      </w:r>
+      <w:r>
+        <w:rPr>
+          <w:rFonts w:ascii="Times New Roman" w:hAnsi="Times New Roman" w:cs="Times New Roman"/>
+          <w:sz w:val="28"/>
+          <w:szCs w:val="28"/>
+        </w:rPr>
+        <w:t>.</w:t>
+      </w:r>
+      <w:r>
+        <w:rPr>
+          <w:rFonts w:ascii="Times New Roman" w:hAnsi="Times New Roman" w:cs="Times New Roman"/>
+          <w:sz w:val="28"/>
+          <w:szCs w:val="28"/>
+          <w:lang w:val="en-US"/>
+        </w:rPr>
+        <w:t>NET</w:t>
+      </w:r>
+      <w:r>
+        <w:rPr>
+          <w:rFonts w:ascii="Times New Roman" w:hAnsi="Times New Roman" w:cs="Times New Roman"/>
+          <w:sz w:val="28"/>
+          <w:szCs w:val="28"/>
+        </w:rPr>
+        <w:t xml:space="preserve"> </w:t>
+      </w:r>
+      <w:r>
+        <w:rPr>
+          <w:rFonts w:ascii="Times New Roman" w:hAnsi="Times New Roman" w:cs="Times New Roman"/>
+          <w:sz w:val="28"/>
+          <w:szCs w:val="28"/>
+          <w:lang w:val="en-US"/>
+        </w:rPr>
+        <w:t>Framework</w:t>
+      </w:r>
+      <w:r>
+        <w:rPr>
+          <w:rFonts w:ascii="Times New Roman" w:hAnsi="Times New Roman" w:cs="Times New Roman"/>
+          <w:sz w:val="28"/>
+          <w:szCs w:val="28"/>
+        </w:rPr>
+        <w:t xml:space="preserve">, но </w:t>
+      </w:r>
+      <w:r>
+        <w:rPr>
+          <w:rFonts w:ascii="Times New Roman" w:hAnsi="Times New Roman" w:cs="Times New Roman"/>
+          <w:sz w:val="28"/>
+          <w:szCs w:val="28"/>
+        </w:rPr>
+        <w:lastRenderedPageBreak/>
+        <w:t>разделенная на модули, например,</w:t>
+      </w:r>
+      <w:r>
+        <w:rPr>
+          <w:rFonts w:ascii="Times New Roman" w:hAnsi="Times New Roman" w:cs="Times New Roman"/>
+          <w:sz w:val="28"/>
+          <w:szCs w:val="28"/>
+        </w:rPr>
+        <w:t xml:space="preserve"> </w:t>
+      </w:r>
+      <w:r>
+        <w:rPr>
+          <w:rFonts w:ascii="Times New Roman" w:hAnsi="Times New Roman" w:cs="Times New Roman"/>
+          <w:sz w:val="28"/>
+          <w:szCs w:val="28"/>
+        </w:rPr>
+        <w:t xml:space="preserve">с интегрированной библиотекой </w:t>
+      </w:r>
+      <w:r>
+        <w:rPr>
+          <w:rFonts w:ascii="Times New Roman" w:hAnsi="Times New Roman" w:cs="Times New Roman"/>
+          <w:sz w:val="28"/>
+          <w:szCs w:val="28"/>
+          <w:lang w:val="en-US"/>
+        </w:rPr>
+        <w:t>CoreFX</w:t>
+      </w:r>
+      <w:r>
+        <w:rPr>
+          <w:rFonts w:ascii="Times New Roman" w:hAnsi="Times New Roman" w:cs="Times New Roman"/>
+          <w:sz w:val="28"/>
+          <w:szCs w:val="28"/>
+        </w:rPr>
+        <w:t xml:space="preserve">, а также со средой выполнения </w:t>
+      </w:r>
+      <w:r>
+        <w:rPr>
+          <w:rFonts w:ascii="Times New Roman" w:hAnsi="Times New Roman" w:cs="Times New Roman"/>
+          <w:sz w:val="28"/>
+          <w:szCs w:val="28"/>
+          <w:lang w:val="en-US"/>
+        </w:rPr>
+        <w:t>CoreCLR</w:t>
+      </w:r>
+      <w:r>
+        <w:rPr>
+          <w:rFonts w:ascii="Times New Roman" w:hAnsi="Times New Roman" w:cs="Times New Roman"/>
+          <w:sz w:val="28"/>
+          <w:szCs w:val="28"/>
+        </w:rPr>
+        <w:t xml:space="preserve">, включающей в себя </w:t>
+      </w:r>
+      <w:r>
+        <w:rPr>
+          <w:rFonts w:ascii="Times New Roman" w:hAnsi="Times New Roman" w:cs="Times New Roman"/>
+          <w:sz w:val="28"/>
+          <w:szCs w:val="28"/>
+          <w:lang w:val="en-US"/>
+        </w:rPr>
+        <w:t>JIT</w:t>
+      </w:r>
+      <w:r>
+        <w:rPr>
+          <w:rFonts w:ascii="Times New Roman" w:hAnsi="Times New Roman" w:cs="Times New Roman"/>
+          <w:sz w:val="28"/>
+          <w:szCs w:val="28"/>
+        </w:rPr>
+        <w:t>-</w:t>
+      </w:r>
+      <w:r>
+        <w:rPr>
+          <w:rFonts w:ascii="Times New Roman" w:hAnsi="Times New Roman" w:cs="Times New Roman"/>
+          <w:sz w:val="28"/>
+          <w:szCs w:val="28"/>
+        </w:rPr>
+        <w:t>компилятор, сборщик мусора и другие компоненты.</w:t>
+      </w:r>
+    </w:p>
+    <w:p>
+      <w:pPr>
+        <w:pStyle w:val="a5"/>
+        <w:spacing w:after="0" w:line="240" w:lineRule="auto"/>
+        <w:ind w:left="0" w:firstLine="510"/>
+        <w:jc w:val="both"/>
+        <w:rPr>
+          <w:rFonts w:ascii="Times New Roman" w:hAnsi="Times New Roman" w:cs="Times New Roman"/>
+          <w:sz w:val="28"/>
+          <w:szCs w:val="28"/>
+        </w:rPr>
+      </w:pPr>
+      <w:r>
+        <w:rPr>
+          <w:rFonts w:ascii="Times New Roman" w:hAnsi="Times New Roman" w:cs="Times New Roman"/>
+          <w:sz w:val="28"/>
+          <w:szCs w:val="28"/>
+        </w:rPr>
+        <w:t>XAML — это декларативный язык разметки. С точки зрения модели программирования .NET Core язык XAML упрощает создание пользовательского интерфейса для приложения .NET Core. Можно создать видимые элементы пользовательского интерфейса в декларативной XAML-разметке, а затем отделить определение пользовательского интерфейса от логики времени выполнения, используя файлы кода программной части, присоединенные к разметке с помощью определений разделяемых классов. Язык XAML напрямую представляет создание экземпляров объектов в конкретном наборе резервных типов, определенных в сборках.</w:t>
+      </w:r>
+    </w:p>
+    <w:p>
+      <w:pPr>
+        <w:pStyle w:val="a5"/>
+        <w:spacing w:after="0" w:line="240" w:lineRule="auto"/>
+        <w:ind w:left="0" w:firstLine="510"/>
+        <w:jc w:val="both"/>
+        <w:rPr>
+          <w:rFonts w:ascii="Times New Roman" w:hAnsi="Times New Roman" w:cs="Times New Roman"/>
+          <w:sz w:val="28"/>
+          <w:szCs w:val="28"/>
+          <w:lang w:val="ru-BY"/>
+        </w:rPr>
+      </w:pPr>
+      <w:r>
+        <w:rPr>
+          <w:rFonts w:ascii="Times New Roman" w:hAnsi="Times New Roman" w:cs="Times New Roman"/>
+          <w:sz w:val="28"/>
+          <w:szCs w:val="28"/>
+          <w:lang w:val="ru-BY"/>
+        </w:rPr>
+        <w:t>Microsoft SQL Server — система управления реляционными базами данных (РСУБД), разработанная корпорацией Microsoft. Основной используемый язык запросов — Transact-SQL, создан совместно Microsoft и Sybase. Transact-SQL является реализацией стандарта ANSI/ISO по структурированному языку запросов (SQL) с расширениями. Используется для работы с базами данных размером от персональных до крупных баз данных масштаба предприятия; конкурирует с другими СУБД в этом сегменте рынка.</w:t>
+      </w:r>
+    </w:p>
+    <w:p>
+      <w:pPr>
+        <w:pStyle w:val="a5"/>
+        <w:spacing w:after="0" w:line="240" w:lineRule="auto"/>
+        <w:ind w:left="0" w:firstLine="510"/>
+        <w:jc w:val="both"/>
+        <w:rPr>
+          <w:rFonts w:ascii="Times New Roman" w:hAnsi="Times New Roman" w:cs="Times New Roman"/>
+          <w:sz w:val="28"/>
+          <w:szCs w:val="28"/>
+          <w:lang w:val="ru-BY"/>
+        </w:rPr>
+      </w:pPr>
+      <w:r>
+        <w:rPr>
+          <w:rFonts w:ascii="Times New Roman" w:hAnsi="Times New Roman" w:cs="Times New Roman"/>
+          <w:sz w:val="28"/>
+          <w:szCs w:val="28"/>
+          <w:lang w:val="ru-BY"/>
+        </w:rPr>
+        <w:t>SQL Server — это основа платформы обработки данных Майкрософт, которая предоставляет надежную и устойчивую производительность (в том числе благодаря технологиям обработки данных в памяти) и помогает быстрее извлечь ценную информацию из любых данных, расположенных как в локальной среде, так и в облаке.</w:t>
+      </w:r>
+    </w:p>
+    <w:p>
+      <w:pPr>
+        <w:pStyle w:val="a5"/>
+        <w:spacing w:after="0" w:line="240" w:lineRule="auto"/>
+        <w:ind w:left="0" w:firstLine="510"/>
+        <w:jc w:val="both"/>
+        <w:rPr>
+          <w:rFonts w:ascii="Times New Roman" w:hAnsi="Times New Roman" w:cs="Times New Roman"/>
+          <w:sz w:val="28"/>
+          <w:szCs w:val="28"/>
+        </w:rPr>
+      </w:pPr>
+      <w:r>
+        <w:rPr>
+          <w:rFonts w:ascii="Times New Roman" w:hAnsi="Times New Roman" w:cs="Times New Roman"/>
+          <w:sz w:val="28"/>
+          <w:szCs w:val="28"/>
+        </w:rPr>
+        <w:t xml:space="preserve">Программный интерфейс приложения </w:t>
+      </w:r>
+      <w:r>
+        <w:rPr>
+          <w:rFonts w:ascii="Times New Roman" w:hAnsi="Times New Roman" w:cs="Times New Roman"/>
+          <w:sz w:val="28"/>
+          <w:szCs w:val="28"/>
+          <w:lang w:val="en-US"/>
+        </w:rPr>
+        <w:t>Bing</w:t>
+      </w:r>
+      <w:r>
+        <w:rPr>
+          <w:rFonts w:ascii="Times New Roman" w:hAnsi="Times New Roman" w:cs="Times New Roman"/>
+          <w:sz w:val="28"/>
+          <w:szCs w:val="28"/>
+        </w:rPr>
+        <w:t xml:space="preserve"> </w:t>
+      </w:r>
+      <w:r>
+        <w:rPr>
+          <w:rFonts w:ascii="Times New Roman" w:hAnsi="Times New Roman" w:cs="Times New Roman"/>
+          <w:sz w:val="28"/>
+          <w:szCs w:val="28"/>
+          <w:lang w:val="en-US"/>
+        </w:rPr>
+        <w:t>Maps</w:t>
+      </w:r>
+      <w:r>
+        <w:rPr>
+          <w:rFonts w:ascii="Times New Roman" w:hAnsi="Times New Roman" w:cs="Times New Roman"/>
+          <w:sz w:val="28"/>
+          <w:szCs w:val="28"/>
+        </w:rPr>
+        <w:t xml:space="preserve"> </w:t>
+      </w:r>
+      <w:r>
+        <w:rPr>
+          <w:rFonts w:ascii="Times New Roman" w:hAnsi="Times New Roman" w:cs="Times New Roman"/>
+          <w:sz w:val="28"/>
+          <w:szCs w:val="28"/>
+        </w:rPr>
+        <w:t xml:space="preserve">позволяет встроить приложение </w:t>
+      </w:r>
+      <w:r>
+        <w:rPr>
+          <w:rFonts w:ascii="Times New Roman" w:hAnsi="Times New Roman" w:cs="Times New Roman"/>
+          <w:sz w:val="28"/>
+          <w:szCs w:val="28"/>
+          <w:lang w:val="en-US"/>
+        </w:rPr>
+        <w:t>Bing</w:t>
+      </w:r>
+      <w:r>
+        <w:rPr>
+          <w:rFonts w:ascii="Times New Roman" w:hAnsi="Times New Roman" w:cs="Times New Roman"/>
+          <w:sz w:val="28"/>
+          <w:szCs w:val="28"/>
+        </w:rPr>
+        <w:t xml:space="preserve"> </w:t>
+      </w:r>
+      <w:r>
+        <w:rPr>
+          <w:rFonts w:ascii="Times New Roman" w:hAnsi="Times New Roman" w:cs="Times New Roman"/>
+          <w:sz w:val="28"/>
+          <w:szCs w:val="28"/>
+          <w:lang w:val="en-US"/>
+        </w:rPr>
+        <w:t>Maps</w:t>
+      </w:r>
+      <w:r>
+        <w:rPr>
+          <w:rFonts w:ascii="Times New Roman" w:hAnsi="Times New Roman" w:cs="Times New Roman"/>
+          <w:sz w:val="28"/>
+          <w:szCs w:val="28"/>
+        </w:rPr>
+        <w:t xml:space="preserve"> </w:t>
+      </w:r>
+      <w:r>
+        <w:rPr>
+          <w:rFonts w:ascii="Times New Roman" w:hAnsi="Times New Roman" w:cs="Times New Roman"/>
+          <w:sz w:val="28"/>
+          <w:szCs w:val="28"/>
+        </w:rPr>
+        <w:t xml:space="preserve">в приложение </w:t>
+      </w:r>
+      <w:r>
+        <w:rPr>
+          <w:rFonts w:ascii="Times New Roman" w:hAnsi="Times New Roman" w:cs="Times New Roman"/>
+          <w:sz w:val="28"/>
+          <w:szCs w:val="28"/>
+          <w:lang w:val="en-US"/>
+        </w:rPr>
+        <w:t>WPF</w:t>
+      </w:r>
+      <w:r>
+        <w:rPr>
+          <w:rFonts w:ascii="Times New Roman" w:hAnsi="Times New Roman" w:cs="Times New Roman"/>
+          <w:sz w:val="28"/>
+          <w:szCs w:val="28"/>
+        </w:rPr>
+        <w:t>.</w:t>
+      </w:r>
+    </w:p>
+    <w:p>
+      <w:pPr>
+        <w:pStyle w:val="a5"/>
+        <w:spacing w:after="0" w:line="240" w:lineRule="auto"/>
+        <w:ind w:left="0" w:firstLine="510"/>
+        <w:jc w:val="both"/>
+        <w:rPr>
+          <w:rFonts w:ascii="Times New Roman" w:hAnsi="Times New Roman" w:cs="Times New Roman"/>
+          <w:sz w:val="28"/>
+          <w:szCs w:val="28"/>
+        </w:rPr>
+      </w:pPr>
+      <w:r>
+        <w:rPr>
+          <w:rFonts w:ascii="Times New Roman" w:hAnsi="Times New Roman" w:cs="Times New Roman"/>
+          <w:sz w:val="28"/>
+          <w:szCs w:val="28"/>
+          <w:lang w:val="en-US"/>
+        </w:rPr>
+        <w:t>MVVM</w:t>
+      </w:r>
+      <w:r>
+        <w:rPr>
+          <w:rFonts w:ascii="Times New Roman" w:hAnsi="Times New Roman" w:cs="Times New Roman"/>
+          <w:sz w:val="28"/>
+          <w:szCs w:val="28"/>
+        </w:rPr>
+        <w:t xml:space="preserve"> </w:t>
+      </w:r>
+      <w:r>
+        <w:rPr>
+          <w:rFonts w:ascii="Times New Roman" w:hAnsi="Times New Roman" w:cs="Times New Roman"/>
+          <w:sz w:val="28"/>
+          <w:szCs w:val="28"/>
+        </w:rPr>
+        <w:t xml:space="preserve"> </w:t>
+      </w:r>
+      <w:r>
+        <w:rPr>
+          <w:rFonts w:ascii="Times New Roman" w:hAnsi="Times New Roman" w:cs="Times New Roman"/>
+          <w:sz w:val="28"/>
+          <w:szCs w:val="28"/>
+          <w:lang w:val="ru-BY"/>
+        </w:rPr>
+        <w:t>—</w:t>
+      </w:r>
+      <w:r>
+        <w:rPr>
+          <w:rFonts w:ascii="Times New Roman" w:hAnsi="Times New Roman" w:cs="Times New Roman"/>
+          <w:sz w:val="28"/>
+          <w:szCs w:val="28"/>
+        </w:rPr>
+        <w:t xml:space="preserve"> шаблон проектирования архитектуры приложения, который позволяет отделить логику приложения от визуальной части, что упрощает тестирование и поддержку приложения.</w:t>
+      </w:r>
+      <w:bookmarkStart w:id="0" w:name="_GoBack"/>
+      <w:bookmarkEnd w:id="0"/>
+    </w:p>
+    <w:p>
+      <w:pPr>
+        <w:pStyle w:val="a5"/>
+        <w:spacing w:after="0" w:line="240" w:lineRule="auto"/>
+        <w:ind w:left="0" w:firstLine="510"/>
+        <w:jc w:val="both"/>
+        <w:rPr>
+          <w:rFonts w:ascii="Times New Roman" w:hAnsi="Times New Roman" w:cs="Times New Roman"/>
+          <w:sz w:val="28"/>
+          <w:szCs w:val="28"/>
+        </w:rPr>
+      </w:pPr>
+    </w:p>
+    <w:p>
+      <w:pPr>
+        <w:pStyle w:val="a5"/>
+        <w:numPr>
+          <w:ilvl w:val="1"/>
+          <w:numId w:val="8"/>
+        </w:numPr>
+        <w:spacing w:after="0" w:line="240" w:lineRule="auto"/>
+        <w:jc w:val="both"/>
+        <w:rPr>
+          <w:rFonts w:ascii="Times New Roman" w:hAnsi="Times New Roman" w:cs="Times New Roman"/>
+          <w:b/>
+          <w:bCs/>
+          <w:sz w:val="28"/>
+          <w:szCs w:val="28"/>
+        </w:rPr>
+      </w:pPr>
+      <w:r>
+        <w:rPr>
+          <w:rFonts w:ascii="Times New Roman" w:hAnsi="Times New Roman" w:cs="Times New Roman"/>
+          <w:b/>
+          <w:bCs/>
+          <w:sz w:val="28"/>
+          <w:szCs w:val="28"/>
+        </w:rPr>
+        <w:t xml:space="preserve">. </w:t>
+      </w:r>
+      <w:r>
+        <w:rPr>
+          <w:rFonts w:ascii="Times New Roman" w:hAnsi="Times New Roman" w:cs="Times New Roman"/>
+          <w:b/>
+          <w:bCs/>
+          <w:sz w:val="28"/>
+          <w:szCs w:val="28"/>
+        </w:rPr>
+        <w:t>Описание функциональности программного средства</w:t>
+      </w:r>
+    </w:p>
+    <w:p>
+      <w:pPr>
+        <w:pStyle w:val="a5"/>
+        <w:spacing w:after="0" w:line="240" w:lineRule="auto"/>
+        <w:ind w:left="0" w:firstLine="510"/>
+        <w:jc w:val="both"/>
+        <w:rPr>
+          <w:rFonts w:ascii="Times New Roman" w:hAnsi="Times New Roman" w:cs="Times New Roman"/>
+          <w:sz w:val="28"/>
+          <w:szCs w:val="28"/>
+        </w:rPr>
+      </w:pPr>
+      <w:r>
+        <w:rPr>
+          <w:rFonts w:ascii="Times New Roman" w:hAnsi="Times New Roman" w:cs="Times New Roman"/>
+          <w:sz w:val="28"/>
+          <w:szCs w:val="28"/>
+        </w:rPr>
+        <w:t xml:space="preserve">На основе анализа были составлены следующие </w:t>
+      </w:r>
+      <w:r>
+        <w:rPr>
+          <w:rFonts w:ascii="Times New Roman" w:hAnsi="Times New Roman" w:cs="Times New Roman"/>
+          <w:sz w:val="28"/>
+          <w:szCs w:val="28"/>
+        </w:rPr>
+        <w:t xml:space="preserve">функциональные </w:t>
+      </w:r>
+      <w:r>
+        <w:rPr>
+          <w:rFonts w:ascii="Times New Roman" w:hAnsi="Times New Roman" w:cs="Times New Roman"/>
+          <w:sz w:val="28"/>
+          <w:szCs w:val="28"/>
+        </w:rPr>
+        <w:t>требования для программного средства для клиента:</w:t>
+      </w:r>
+    </w:p>
+    <w:p>
+      <w:pPr>
+        <w:pStyle w:val="a5"/>
         <w:numPr>
           <w:ilvl w:val="0"/>
           <w:numId w:val="5"/>
@@ -3160,773 +4218,15 @@
           <w:rFonts w:ascii="Times New Roman" w:hAnsi="Times New Roman" w:cs="Times New Roman"/>
           <w:sz w:val="28"/>
           <w:szCs w:val="28"/>
-          <w:highlight w:val="yellow"/>
-        </w:rPr>
-      </w:pPr>
-      <w:r>
-        <w:rPr>
-          <w:rFonts w:ascii="Times New Roman" w:hAnsi="Times New Roman" w:cs="Times New Roman"/>
-          <w:sz w:val="28"/>
-          <w:szCs w:val="28"/>
-          <w:highlight w:val="yellow"/>
-        </w:rPr>
-        <w:t>Разработать кроссплатформенное приложение.</w:t>
-      </w:r>
-    </w:p>
-    <w:p>
-      <w:pPr>
-        <w:spacing w:after="0" w:line="240" w:lineRule="auto"/>
-        <w:jc w:val="both"/>
-        <w:rPr>
-          <w:rFonts w:ascii="Times New Roman" w:hAnsi="Times New Roman" w:cs="Times New Roman"/>
-          <w:sz w:val="28"/>
-          <w:szCs w:val="28"/>
-        </w:rPr>
-      </w:pPr>
-    </w:p>
-    <w:p>
-      <w:pPr>
-        <w:pStyle w:val="a5"/>
-        <w:numPr>
-          <w:ilvl w:val="0"/>
-          <w:numId w:val="1"/>
-        </w:numPr>
-        <w:spacing w:after="0" w:line="240" w:lineRule="auto"/>
-        <w:ind w:left="0" w:firstLine="510"/>
-        <w:jc w:val="both"/>
-        <w:rPr>
-          <w:rFonts w:ascii="Times New Roman" w:hAnsi="Times New Roman" w:cs="Times New Roman"/>
-          <w:b/>
-          <w:bCs/>
-          <w:sz w:val="28"/>
-          <w:szCs w:val="28"/>
-        </w:rPr>
-      </w:pPr>
-      <w:r>
-        <w:rPr>
-          <w:rFonts w:ascii="Times New Roman" w:hAnsi="Times New Roman" w:cs="Times New Roman"/>
-          <w:b/>
-          <w:bCs/>
-          <w:sz w:val="28"/>
-          <w:szCs w:val="28"/>
-        </w:rPr>
-        <w:t>Моделирование предметной области и разработка функциональных требований.</w:t>
-      </w:r>
-    </w:p>
-    <w:p>
-      <w:pPr>
-        <w:pStyle w:val="a5"/>
-        <w:spacing w:after="0" w:line="240" w:lineRule="auto"/>
-        <w:ind w:left="510"/>
-        <w:jc w:val="both"/>
-        <w:rPr>
-          <w:rFonts w:ascii="Times New Roman" w:hAnsi="Times New Roman" w:cs="Times New Roman"/>
-          <w:b/>
-          <w:bCs/>
-          <w:sz w:val="28"/>
-          <w:szCs w:val="28"/>
-        </w:rPr>
-      </w:pPr>
-    </w:p>
-    <w:p>
-      <w:pPr>
-        <w:pStyle w:val="a5"/>
-        <w:numPr>
-          <w:ilvl w:val="1"/>
-          <w:numId w:val="1"/>
-        </w:numPr>
-        <w:spacing w:after="0" w:line="240" w:lineRule="auto"/>
-        <w:jc w:val="both"/>
-        <w:rPr>
-          <w:rFonts w:ascii="Times New Roman" w:hAnsi="Times New Roman" w:cs="Times New Roman"/>
-          <w:b/>
-          <w:bCs/>
-          <w:sz w:val="28"/>
-          <w:szCs w:val="28"/>
-        </w:rPr>
-      </w:pPr>
-      <w:r>
-        <w:rPr>
-          <w:rFonts w:ascii="Times New Roman" w:hAnsi="Times New Roman" w:cs="Times New Roman"/>
-          <w:b/>
-          <w:bCs/>
-          <w:sz w:val="28"/>
-          <w:szCs w:val="28"/>
-        </w:rPr>
-        <w:t>Описание инструментов для разработки программного средства</w:t>
-      </w:r>
-    </w:p>
-    <w:p>
-      <w:pPr>
-        <w:pStyle w:val="a5"/>
-        <w:spacing w:after="0" w:line="240" w:lineRule="auto"/>
-        <w:ind w:left="0" w:firstLine="510"/>
-        <w:jc w:val="both"/>
-        <w:rPr>
-          <w:rFonts w:ascii="Times New Roman" w:hAnsi="Times New Roman" w:cs="Times New Roman"/>
-          <w:sz w:val="28"/>
-          <w:szCs w:val="28"/>
-        </w:rPr>
-      </w:pPr>
-      <w:r>
-        <w:rPr>
-          <w:rFonts w:ascii="Times New Roman" w:hAnsi="Times New Roman" w:cs="Times New Roman"/>
-          <w:sz w:val="28"/>
-          <w:szCs w:val="28"/>
-        </w:rPr>
-        <w:t>В ходе разработки данного программного средства используются следующие инструменты:</w:t>
-      </w:r>
-    </w:p>
-    <w:p>
-      <w:pPr>
-        <w:pStyle w:val="a5"/>
-        <w:numPr>
-          <w:ilvl w:val="0"/>
-          <w:numId w:val="7"/>
-        </w:numPr>
-        <w:spacing w:after="0" w:line="240" w:lineRule="auto"/>
-        <w:jc w:val="both"/>
-        <w:rPr>
-          <w:rFonts w:ascii="Times New Roman" w:hAnsi="Times New Roman" w:cs="Times New Roman"/>
-          <w:sz w:val="28"/>
-          <w:szCs w:val="28"/>
-        </w:rPr>
-      </w:pPr>
-      <w:r>
-        <w:rPr>
-          <w:rFonts w:ascii="Times New Roman" w:hAnsi="Times New Roman" w:cs="Times New Roman"/>
-          <w:sz w:val="28"/>
-          <w:szCs w:val="28"/>
-        </w:rPr>
-        <w:t xml:space="preserve">Объектно-ориентированный язык программирования </w:t>
-      </w:r>
-      <w:r>
-        <w:rPr>
-          <w:rFonts w:ascii="Times New Roman" w:hAnsi="Times New Roman" w:cs="Times New Roman"/>
-          <w:sz w:val="28"/>
-          <w:szCs w:val="28"/>
-          <w:lang w:val="en-US"/>
-        </w:rPr>
-        <w:t>C</w:t>
-      </w:r>
-      <w:r>
-        <w:rPr>
-          <w:rFonts w:ascii="Times New Roman" w:hAnsi="Times New Roman" w:cs="Times New Roman"/>
-          <w:sz w:val="28"/>
-          <w:szCs w:val="28"/>
-        </w:rPr>
-        <w:t>#</w:t>
-      </w:r>
-      <w:r>
-        <w:rPr>
-          <w:rFonts w:ascii="Times New Roman" w:hAnsi="Times New Roman" w:cs="Times New Roman"/>
-          <w:sz w:val="28"/>
-          <w:szCs w:val="28"/>
-        </w:rPr>
-        <w:t>;</w:t>
-      </w:r>
-    </w:p>
-    <w:p>
-      <w:pPr>
-        <w:pStyle w:val="a5"/>
-        <w:numPr>
-          <w:ilvl w:val="0"/>
-          <w:numId w:val="7"/>
-        </w:numPr>
-        <w:spacing w:after="0" w:line="240" w:lineRule="auto"/>
-        <w:jc w:val="both"/>
-        <w:rPr>
-          <w:rFonts w:ascii="Times New Roman" w:hAnsi="Times New Roman" w:cs="Times New Roman"/>
-          <w:sz w:val="28"/>
-          <w:szCs w:val="28"/>
-        </w:rPr>
-      </w:pPr>
-      <w:r>
-        <w:rPr>
-          <w:rFonts w:ascii="Times New Roman" w:hAnsi="Times New Roman" w:cs="Times New Roman"/>
-          <w:sz w:val="28"/>
-          <w:szCs w:val="28"/>
-        </w:rPr>
-        <w:t xml:space="preserve">Платформа для кроссплатформенной разработки с открытым исходным кодом </w:t>
-      </w:r>
-      <w:r>
-        <w:rPr>
-          <w:rFonts w:ascii="Times New Roman" w:hAnsi="Times New Roman" w:cs="Times New Roman"/>
-          <w:sz w:val="28"/>
-          <w:szCs w:val="28"/>
-        </w:rPr>
-        <w:t>.</w:t>
-      </w:r>
-      <w:r>
-        <w:rPr>
-          <w:rFonts w:ascii="Times New Roman" w:hAnsi="Times New Roman" w:cs="Times New Roman"/>
-          <w:sz w:val="28"/>
-          <w:szCs w:val="28"/>
-          <w:lang w:val="en-US"/>
-        </w:rPr>
-        <w:t>NET</w:t>
-      </w:r>
-      <w:r>
-        <w:rPr>
-          <w:rFonts w:ascii="Times New Roman" w:hAnsi="Times New Roman" w:cs="Times New Roman"/>
-          <w:sz w:val="28"/>
-          <w:szCs w:val="28"/>
-        </w:rPr>
-        <w:t xml:space="preserve"> </w:t>
-      </w:r>
-      <w:r>
-        <w:rPr>
-          <w:rFonts w:ascii="Times New Roman" w:hAnsi="Times New Roman" w:cs="Times New Roman"/>
-          <w:sz w:val="28"/>
-          <w:szCs w:val="28"/>
-          <w:lang w:val="en-US"/>
-        </w:rPr>
-        <w:t>Core</w:t>
-      </w:r>
-      <w:r>
-        <w:rPr>
-          <w:rFonts w:ascii="Times New Roman" w:hAnsi="Times New Roman" w:cs="Times New Roman"/>
-          <w:sz w:val="28"/>
-          <w:szCs w:val="28"/>
-        </w:rPr>
-        <w:t>;</w:t>
-      </w:r>
-    </w:p>
-    <w:p>
-      <w:pPr>
-        <w:pStyle w:val="a5"/>
-        <w:numPr>
-          <w:ilvl w:val="0"/>
-          <w:numId w:val="7"/>
-        </w:numPr>
-        <w:spacing w:after="0" w:line="240" w:lineRule="auto"/>
-        <w:jc w:val="both"/>
-        <w:rPr>
-          <w:rFonts w:ascii="Times New Roman" w:hAnsi="Times New Roman" w:cs="Times New Roman"/>
-          <w:sz w:val="28"/>
-          <w:szCs w:val="28"/>
-        </w:rPr>
-      </w:pPr>
-      <w:r>
-        <w:rPr>
-          <w:rFonts w:ascii="Times New Roman" w:hAnsi="Times New Roman" w:cs="Times New Roman"/>
-          <w:sz w:val="28"/>
-          <w:szCs w:val="28"/>
-        </w:rPr>
-        <w:t xml:space="preserve">Расширяемый язык разметки </w:t>
-      </w:r>
-      <w:r>
-        <w:rPr>
-          <w:rFonts w:ascii="Times New Roman" w:hAnsi="Times New Roman" w:cs="Times New Roman"/>
-          <w:sz w:val="28"/>
-          <w:szCs w:val="28"/>
-          <w:lang w:val="en-US"/>
-        </w:rPr>
-        <w:t>XAML;</w:t>
-      </w:r>
-    </w:p>
-    <w:p>
-      <w:pPr>
-        <w:pStyle w:val="a5"/>
-        <w:numPr>
-          <w:ilvl w:val="0"/>
-          <w:numId w:val="7"/>
-        </w:numPr>
-        <w:spacing w:after="0" w:line="240" w:lineRule="auto"/>
-        <w:jc w:val="both"/>
-        <w:rPr>
-          <w:rFonts w:ascii="Times New Roman" w:hAnsi="Times New Roman" w:cs="Times New Roman"/>
-          <w:sz w:val="28"/>
-          <w:szCs w:val="28"/>
-        </w:rPr>
-      </w:pPr>
-      <w:r>
-        <w:rPr>
-          <w:rFonts w:ascii="Times New Roman" w:hAnsi="Times New Roman" w:cs="Times New Roman"/>
-          <w:sz w:val="28"/>
-          <w:szCs w:val="28"/>
-        </w:rPr>
-        <w:t xml:space="preserve">Система управления базами данных </w:t>
-      </w:r>
-      <w:r>
-        <w:rPr>
-          <w:rFonts w:ascii="Times New Roman" w:hAnsi="Times New Roman" w:cs="Times New Roman"/>
-          <w:sz w:val="28"/>
-          <w:szCs w:val="28"/>
-          <w:lang w:val="en-US"/>
-        </w:rPr>
-        <w:t>Microsoft</w:t>
-      </w:r>
-      <w:r>
-        <w:rPr>
-          <w:rFonts w:ascii="Times New Roman" w:hAnsi="Times New Roman" w:cs="Times New Roman"/>
-          <w:sz w:val="28"/>
-          <w:szCs w:val="28"/>
-        </w:rPr>
-        <w:t xml:space="preserve"> </w:t>
-      </w:r>
-      <w:r>
-        <w:rPr>
-          <w:rFonts w:ascii="Times New Roman" w:hAnsi="Times New Roman" w:cs="Times New Roman"/>
-          <w:sz w:val="28"/>
-          <w:szCs w:val="28"/>
-          <w:lang w:val="en-US"/>
-        </w:rPr>
-        <w:t>SQL</w:t>
-      </w:r>
-      <w:r>
-        <w:rPr>
-          <w:rFonts w:ascii="Times New Roman" w:hAnsi="Times New Roman" w:cs="Times New Roman"/>
-          <w:sz w:val="28"/>
-          <w:szCs w:val="28"/>
-        </w:rPr>
-        <w:t xml:space="preserve"> </w:t>
-      </w:r>
-      <w:r>
-        <w:rPr>
-          <w:rFonts w:ascii="Times New Roman" w:hAnsi="Times New Roman" w:cs="Times New Roman"/>
-          <w:sz w:val="28"/>
-          <w:szCs w:val="28"/>
-          <w:lang w:val="en-US"/>
-        </w:rPr>
-        <w:t>Server</w:t>
-      </w:r>
-      <w:r>
-        <w:rPr>
-          <w:rFonts w:ascii="Times New Roman" w:hAnsi="Times New Roman" w:cs="Times New Roman"/>
-          <w:sz w:val="28"/>
-          <w:szCs w:val="28"/>
-        </w:rPr>
-        <w:t>;</w:t>
-      </w:r>
-    </w:p>
-    <w:p>
-      <w:pPr>
-        <w:pStyle w:val="a5"/>
-        <w:numPr>
-          <w:ilvl w:val="0"/>
-          <w:numId w:val="7"/>
-        </w:numPr>
-        <w:spacing w:after="0" w:line="240" w:lineRule="auto"/>
-        <w:jc w:val="both"/>
-        <w:rPr>
-          <w:rFonts w:ascii="Times New Roman" w:hAnsi="Times New Roman" w:cs="Times New Roman"/>
-          <w:sz w:val="28"/>
-          <w:szCs w:val="28"/>
-        </w:rPr>
-      </w:pPr>
-      <w:r>
-        <w:rPr>
-          <w:rFonts w:ascii="Times New Roman" w:hAnsi="Times New Roman" w:cs="Times New Roman"/>
-          <w:sz w:val="28"/>
-          <w:szCs w:val="28"/>
-        </w:rPr>
-        <w:t xml:space="preserve">Программный интерфейс приложения </w:t>
-      </w:r>
-      <w:r>
-        <w:rPr>
-          <w:rFonts w:ascii="Times New Roman" w:hAnsi="Times New Roman" w:cs="Times New Roman"/>
-          <w:sz w:val="28"/>
-          <w:szCs w:val="28"/>
-          <w:lang w:val="en-US"/>
-        </w:rPr>
-        <w:t>Google</w:t>
-      </w:r>
-      <w:r>
-        <w:rPr>
-          <w:rFonts w:ascii="Times New Roman" w:hAnsi="Times New Roman" w:cs="Times New Roman"/>
-          <w:sz w:val="28"/>
-          <w:szCs w:val="28"/>
-        </w:rPr>
-        <w:t xml:space="preserve"> </w:t>
-      </w:r>
-      <w:r>
-        <w:rPr>
-          <w:rFonts w:ascii="Times New Roman" w:hAnsi="Times New Roman" w:cs="Times New Roman"/>
-          <w:sz w:val="28"/>
-          <w:szCs w:val="28"/>
-          <w:lang w:val="en-US"/>
-        </w:rPr>
-        <w:t>Maps</w:t>
-      </w:r>
-      <w:r>
-        <w:rPr>
-          <w:rFonts w:ascii="Times New Roman" w:hAnsi="Times New Roman" w:cs="Times New Roman"/>
-          <w:sz w:val="28"/>
-          <w:szCs w:val="28"/>
-        </w:rPr>
-        <w:t>.</w:t>
-      </w:r>
-    </w:p>
-    <w:p>
-      <w:pPr>
-        <w:pStyle w:val="a5"/>
-        <w:spacing w:after="0" w:line="240" w:lineRule="auto"/>
-        <w:ind w:left="1230"/>
-        <w:jc w:val="both"/>
-        <w:rPr>
-          <w:rFonts w:ascii="Times New Roman" w:hAnsi="Times New Roman" w:cs="Times New Roman"/>
-          <w:sz w:val="28"/>
-          <w:szCs w:val="28"/>
-        </w:rPr>
-      </w:pPr>
-    </w:p>
-    <w:p>
-      <w:pPr>
-        <w:pStyle w:val="a5"/>
-        <w:spacing w:after="0" w:line="240" w:lineRule="auto"/>
-        <w:ind w:left="0" w:firstLine="510"/>
-        <w:jc w:val="both"/>
-        <w:rPr>
-          <w:rFonts w:ascii="Times New Roman" w:hAnsi="Times New Roman" w:cs="Times New Roman"/>
-          <w:sz w:val="28"/>
-          <w:szCs w:val="28"/>
-        </w:rPr>
-      </w:pPr>
-      <w:r>
-        <w:rPr>
-          <w:rFonts w:ascii="Times New Roman" w:hAnsi="Times New Roman" w:cs="Times New Roman"/>
-          <w:sz w:val="28"/>
-          <w:szCs w:val="28"/>
-        </w:rPr>
-        <w:t>C# — это язык программирования, предназначенный для разработки самых разнообразных приложений, предназначенных для выполнения в среде .NET Framework.</w:t>
-      </w:r>
-      <w:r>
-        <w:t xml:space="preserve"> </w:t>
-      </w:r>
-      <w:r>
-        <w:rPr>
-          <w:rFonts w:ascii="Times New Roman" w:hAnsi="Times New Roman" w:cs="Times New Roman"/>
-          <w:sz w:val="28"/>
-          <w:szCs w:val="28"/>
-        </w:rPr>
-        <w:t>Visual C# — это реализация языка C# корпорацией Майкрософт. Поддержка Visual C# в Visual Studio обеспечивается с помощью полнофункционального редактора кода, компилятора, шаблонов проектов, конструкторов, мастеров кода, мощного и удобного отладчика и многих других средств. Библиотека классов .NET Framework предоставляет доступ ко многим службам операционной системы и другим полезным, правильным классам, что существенно ускоряет цикл разработки.</w:t>
-      </w:r>
-    </w:p>
-    <w:p>
-      <w:pPr>
-        <w:pStyle w:val="a5"/>
-        <w:spacing w:after="0" w:line="240" w:lineRule="auto"/>
-        <w:ind w:left="0" w:firstLine="510"/>
-        <w:jc w:val="both"/>
-        <w:rPr>
-          <w:rFonts w:ascii="Times New Roman" w:hAnsi="Times New Roman" w:cs="Times New Roman"/>
-          <w:sz w:val="28"/>
-          <w:szCs w:val="28"/>
-        </w:rPr>
-      </w:pPr>
-      <w:r>
-        <w:rPr>
-          <w:rFonts w:ascii="Times New Roman" w:hAnsi="Times New Roman" w:cs="Times New Roman"/>
-          <w:sz w:val="28"/>
-          <w:szCs w:val="28"/>
-        </w:rPr>
-        <w:t>.NET</w:t>
-      </w:r>
-      <w:r>
-        <w:rPr>
-          <w:rFonts w:ascii="Times New Roman" w:hAnsi="Times New Roman" w:cs="Times New Roman"/>
-          <w:sz w:val="28"/>
-          <w:szCs w:val="28"/>
-        </w:rPr>
-        <w:t xml:space="preserve"> </w:t>
-      </w:r>
-      <w:r>
-        <w:rPr>
-          <w:rFonts w:ascii="Times New Roman" w:hAnsi="Times New Roman" w:cs="Times New Roman"/>
-          <w:sz w:val="28"/>
-          <w:szCs w:val="28"/>
-        </w:rPr>
-        <w:t>— это модульная платформа для разработки программного обеспечения с открытым исходным кодом</w:t>
-      </w:r>
-      <w:r>
-        <w:rPr>
-          <w:rFonts w:ascii="Times New Roman" w:hAnsi="Times New Roman" w:cs="Times New Roman"/>
-          <w:sz w:val="28"/>
-          <w:szCs w:val="28"/>
-        </w:rPr>
-        <w:t xml:space="preserve">, основанная на </w:t>
-      </w:r>
-      <w:r>
-        <w:rPr>
-          <w:rFonts w:ascii="Times New Roman" w:hAnsi="Times New Roman" w:cs="Times New Roman"/>
-          <w:sz w:val="28"/>
-          <w:szCs w:val="28"/>
-        </w:rPr>
-        <w:t>.</w:t>
-      </w:r>
-      <w:r>
-        <w:rPr>
-          <w:rFonts w:ascii="Times New Roman" w:hAnsi="Times New Roman" w:cs="Times New Roman"/>
-          <w:sz w:val="28"/>
-          <w:szCs w:val="28"/>
-          <w:lang w:val="en-US"/>
-        </w:rPr>
-        <w:t>NET</w:t>
-      </w:r>
-      <w:r>
-        <w:rPr>
-          <w:rFonts w:ascii="Times New Roman" w:hAnsi="Times New Roman" w:cs="Times New Roman"/>
-          <w:sz w:val="28"/>
-          <w:szCs w:val="28"/>
-        </w:rPr>
-        <w:t xml:space="preserve"> </w:t>
-      </w:r>
-      <w:r>
-        <w:rPr>
-          <w:rFonts w:ascii="Times New Roman" w:hAnsi="Times New Roman" w:cs="Times New Roman"/>
-          <w:sz w:val="28"/>
-          <w:szCs w:val="28"/>
-          <w:lang w:val="en-US"/>
-        </w:rPr>
-        <w:t>Framework</w:t>
-      </w:r>
-      <w:r>
-        <w:rPr>
-          <w:rFonts w:ascii="Times New Roman" w:hAnsi="Times New Roman" w:cs="Times New Roman"/>
-          <w:sz w:val="28"/>
-          <w:szCs w:val="28"/>
-        </w:rPr>
-        <w:t>, но разделенная на модули, например,</w:t>
-      </w:r>
-      <w:r>
-        <w:rPr>
-          <w:rFonts w:ascii="Times New Roman" w:hAnsi="Times New Roman" w:cs="Times New Roman"/>
-          <w:sz w:val="28"/>
-          <w:szCs w:val="28"/>
-        </w:rPr>
-        <w:t xml:space="preserve"> </w:t>
-      </w:r>
-      <w:r>
-        <w:rPr>
-          <w:rFonts w:ascii="Times New Roman" w:hAnsi="Times New Roman" w:cs="Times New Roman"/>
-          <w:sz w:val="28"/>
-          <w:szCs w:val="28"/>
-        </w:rPr>
-        <w:t xml:space="preserve">с интегрированной библиотекой </w:t>
-      </w:r>
-      <w:r>
-        <w:rPr>
-          <w:rFonts w:ascii="Times New Roman" w:hAnsi="Times New Roman" w:cs="Times New Roman"/>
-          <w:sz w:val="28"/>
-          <w:szCs w:val="28"/>
-          <w:lang w:val="en-US"/>
-        </w:rPr>
-        <w:t>CoreFX</w:t>
-      </w:r>
-      <w:r>
-        <w:rPr>
-          <w:rFonts w:ascii="Times New Roman" w:hAnsi="Times New Roman" w:cs="Times New Roman"/>
-          <w:sz w:val="28"/>
-          <w:szCs w:val="28"/>
-        </w:rPr>
-        <w:t xml:space="preserve">, а </w:t>
-      </w:r>
-      <w:r>
-        <w:rPr>
-          <w:rFonts w:ascii="Times New Roman" w:hAnsi="Times New Roman" w:cs="Times New Roman"/>
-          <w:sz w:val="28"/>
-          <w:szCs w:val="28"/>
-        </w:rPr>
-        <w:lastRenderedPageBreak/>
-        <w:t xml:space="preserve">также со средой выполнения </w:t>
-      </w:r>
-      <w:r>
-        <w:rPr>
-          <w:rFonts w:ascii="Times New Roman" w:hAnsi="Times New Roman" w:cs="Times New Roman"/>
-          <w:sz w:val="28"/>
-          <w:szCs w:val="28"/>
-          <w:lang w:val="en-US"/>
-        </w:rPr>
-        <w:t>CoreCLR</w:t>
-      </w:r>
-      <w:r>
-        <w:rPr>
-          <w:rFonts w:ascii="Times New Roman" w:hAnsi="Times New Roman" w:cs="Times New Roman"/>
-          <w:sz w:val="28"/>
-          <w:szCs w:val="28"/>
-        </w:rPr>
-        <w:t xml:space="preserve">, включающей в себя </w:t>
-      </w:r>
-      <w:r>
-        <w:rPr>
-          <w:rFonts w:ascii="Times New Roman" w:hAnsi="Times New Roman" w:cs="Times New Roman"/>
-          <w:sz w:val="28"/>
-          <w:szCs w:val="28"/>
-          <w:lang w:val="en-US"/>
-        </w:rPr>
-        <w:t>JIT</w:t>
-      </w:r>
-      <w:r>
-        <w:rPr>
-          <w:rFonts w:ascii="Times New Roman" w:hAnsi="Times New Roman" w:cs="Times New Roman"/>
-          <w:sz w:val="28"/>
-          <w:szCs w:val="28"/>
-        </w:rPr>
-        <w:t>-</w:t>
-      </w:r>
-      <w:r>
-        <w:rPr>
-          <w:rFonts w:ascii="Times New Roman" w:hAnsi="Times New Roman" w:cs="Times New Roman"/>
-          <w:sz w:val="28"/>
-          <w:szCs w:val="28"/>
-        </w:rPr>
-        <w:t>компилятор, сборщик мусора и другие компоненты.</w:t>
-      </w:r>
-    </w:p>
-    <w:p>
-      <w:pPr>
-        <w:pStyle w:val="a5"/>
-        <w:spacing w:after="0" w:line="240" w:lineRule="auto"/>
-        <w:ind w:left="0" w:firstLine="510"/>
-        <w:jc w:val="both"/>
-        <w:rPr>
-          <w:rFonts w:ascii="Times New Roman" w:hAnsi="Times New Roman" w:cs="Times New Roman"/>
-          <w:sz w:val="28"/>
-          <w:szCs w:val="28"/>
-        </w:rPr>
-      </w:pPr>
-      <w:r>
-        <w:rPr>
-          <w:rFonts w:ascii="Times New Roman" w:hAnsi="Times New Roman" w:cs="Times New Roman"/>
-          <w:sz w:val="28"/>
-          <w:szCs w:val="28"/>
-        </w:rPr>
-        <w:t>XAML — это декларативный язык разметки. С точки зрения модели программирования .NET Core язык XAML упрощает создание пользовательского интерфейса для приложения .NET Core. Можно создать видимые элементы пользовательского интерфейса в декларативной XAML-разметке, а затем отделить определение пользовательского интерфейса от логики времени выполнения, используя файлы кода программной части, присоединенные к разметке с помощью определений разделяемых классов. Язык XAML напрямую представляет создание экземпляров объектов в конкретном наборе резервных типов, определенных в сборках.</w:t>
-      </w:r>
-    </w:p>
-    <w:p>
-      <w:pPr>
-        <w:pStyle w:val="a5"/>
-        <w:spacing w:after="0" w:line="240" w:lineRule="auto"/>
-        <w:ind w:left="0" w:firstLine="510"/>
-        <w:jc w:val="both"/>
-        <w:rPr>
-          <w:rFonts w:ascii="Times New Roman" w:hAnsi="Times New Roman" w:cs="Times New Roman"/>
-          <w:sz w:val="28"/>
-          <w:szCs w:val="28"/>
-          <w:lang w:val="ru-BY"/>
-        </w:rPr>
-      </w:pPr>
-      <w:r>
-        <w:rPr>
-          <w:rFonts w:ascii="Times New Roman" w:hAnsi="Times New Roman" w:cs="Times New Roman"/>
-          <w:sz w:val="28"/>
-          <w:szCs w:val="28"/>
-          <w:lang w:val="ru-BY"/>
-        </w:rPr>
-        <w:t>Microsoft SQL Server — система управления реляционными базами данных (РСУБД), разработанная корпорацией Microsoft. Основной используемый язык запросов — Transact-SQL, создан совместно Microsoft и Sybase. Transact-SQL является реализацией стандарта ANSI/ISO по структурированному языку запросов (SQL) с расширениями. Используется для работы с базами данных размером от персональных до крупных баз данных масштаба предприятия; конкурирует с другими СУБД в этом сегменте рынка.</w:t>
-      </w:r>
-    </w:p>
-    <w:p>
-      <w:pPr>
-        <w:pStyle w:val="a5"/>
-        <w:spacing w:after="0" w:line="240" w:lineRule="auto"/>
-        <w:ind w:left="0" w:firstLine="510"/>
-        <w:jc w:val="both"/>
-        <w:rPr>
-          <w:rFonts w:ascii="Times New Roman" w:hAnsi="Times New Roman" w:cs="Times New Roman"/>
-          <w:sz w:val="28"/>
-          <w:szCs w:val="28"/>
-          <w:lang w:val="ru-BY"/>
-        </w:rPr>
-      </w:pPr>
-      <w:r>
-        <w:rPr>
-          <w:rFonts w:ascii="Times New Roman" w:hAnsi="Times New Roman" w:cs="Times New Roman"/>
-          <w:sz w:val="28"/>
-          <w:szCs w:val="28"/>
-          <w:lang w:val="ru-BY"/>
-        </w:rPr>
-        <w:t>SQL Server — это основа платформы обработки данных Майкрософт, которая предоставляет надежную и устойчивую производительность (в том числе благодаря технологиям обработки данных в памяти) и помогает быстрее извлечь ценную информацию из любых данных, расположенных как в локальной среде, так и в облаке.</w:t>
-      </w:r>
-    </w:p>
-    <w:p>
-      <w:pPr>
-        <w:pStyle w:val="a5"/>
-        <w:spacing w:after="0" w:line="240" w:lineRule="auto"/>
-        <w:ind w:left="0" w:firstLine="510"/>
-        <w:jc w:val="both"/>
-        <w:rPr>
-          <w:rFonts w:ascii="Times New Roman" w:hAnsi="Times New Roman" w:cs="Times New Roman"/>
-          <w:sz w:val="28"/>
-          <w:szCs w:val="28"/>
-        </w:rPr>
-      </w:pPr>
-    </w:p>
-    <w:p>
-      <w:pPr>
-        <w:pStyle w:val="a5"/>
-        <w:numPr>
-          <w:ilvl w:val="1"/>
-          <w:numId w:val="8"/>
-        </w:numPr>
-        <w:spacing w:after="0" w:line="240" w:lineRule="auto"/>
-        <w:jc w:val="both"/>
-        <w:rPr>
-          <w:rFonts w:ascii="Times New Roman" w:hAnsi="Times New Roman" w:cs="Times New Roman"/>
-          <w:b/>
-          <w:bCs/>
-          <w:sz w:val="28"/>
-          <w:szCs w:val="28"/>
-        </w:rPr>
-      </w:pPr>
-      <w:r>
-        <w:rPr>
-          <w:rFonts w:ascii="Times New Roman" w:hAnsi="Times New Roman" w:cs="Times New Roman"/>
-          <w:b/>
-          <w:bCs/>
-          <w:sz w:val="28"/>
-          <w:szCs w:val="28"/>
-        </w:rPr>
-        <w:t xml:space="preserve">. </w:t>
-      </w:r>
-      <w:r>
-        <w:rPr>
-          <w:rFonts w:ascii="Times New Roman" w:hAnsi="Times New Roman" w:cs="Times New Roman"/>
-          <w:b/>
-          <w:bCs/>
-          <w:sz w:val="28"/>
-          <w:szCs w:val="28"/>
-        </w:rPr>
-        <w:t>Описание функциональности программного средства</w:t>
-      </w:r>
-    </w:p>
-    <w:p>
-      <w:pPr>
-        <w:pStyle w:val="a5"/>
-        <w:spacing w:after="0" w:line="240" w:lineRule="auto"/>
-        <w:ind w:left="0" w:firstLine="510"/>
-        <w:jc w:val="both"/>
-        <w:rPr>
-          <w:rFonts w:ascii="Times New Roman" w:hAnsi="Times New Roman" w:cs="Times New Roman"/>
-          <w:sz w:val="28"/>
-          <w:szCs w:val="28"/>
-        </w:rPr>
-      </w:pPr>
-      <w:r>
-        <w:rPr>
-          <w:rFonts w:ascii="Times New Roman" w:hAnsi="Times New Roman" w:cs="Times New Roman"/>
-          <w:sz w:val="28"/>
-          <w:szCs w:val="28"/>
-        </w:rPr>
-        <w:t xml:space="preserve">На основе анализа были составлены следующие </w:t>
-      </w:r>
-      <w:r>
-        <w:rPr>
-          <w:rFonts w:ascii="Times New Roman" w:hAnsi="Times New Roman" w:cs="Times New Roman"/>
-          <w:sz w:val="28"/>
-          <w:szCs w:val="28"/>
-        </w:rPr>
-        <w:t xml:space="preserve">функциональные </w:t>
-      </w:r>
-      <w:r>
-        <w:rPr>
-          <w:rFonts w:ascii="Times New Roman" w:hAnsi="Times New Roman" w:cs="Times New Roman"/>
-          <w:sz w:val="28"/>
-          <w:szCs w:val="28"/>
-        </w:rPr>
-        <w:t>требования для программного средства для клиента:</w:t>
+        </w:rPr>
+      </w:pPr>
+      <w:r>
+        <w:rPr>
+          <w:rFonts w:ascii="Times New Roman" w:hAnsi="Times New Roman" w:cs="Times New Roman"/>
+          <w:sz w:val="28"/>
+          <w:szCs w:val="28"/>
+        </w:rPr>
+        <w:t>Поиск запчастей по модели автомобиля;</w:t>
       </w:r>
     </w:p>
     <w:p>
@@ -3950,7 +4250,7 @@
           <w:sz w:val="28"/>
           <w:szCs w:val="28"/>
         </w:rPr>
-        <w:t>Поиск запчастей по модели автомобиля;</w:t>
+        <w:t>Фильтрация запчастей по категориям;</w:t>
       </w:r>
     </w:p>
     <w:p>
@@ -3974,7 +4274,7 @@
           <w:sz w:val="28"/>
           <w:szCs w:val="28"/>
         </w:rPr>
-        <w:t>Фильтрация запчастей по категориям;</w:t>
+        <w:t>Возможность заказа товара;</w:t>
       </w:r>
     </w:p>
     <w:p>
@@ -3998,7 +4298,23 @@
           <w:sz w:val="28"/>
           <w:szCs w:val="28"/>
         </w:rPr>
-        <w:t>Сортировка товара;</w:t>
+        <w:t xml:space="preserve">Просмотр статуса </w:t>
+      </w:r>
+      <w:r>
+        <w:rPr>
+          <w:rFonts w:ascii="Times New Roman" w:hAnsi="Times New Roman" w:cs="Times New Roman"/>
+          <w:sz w:val="28"/>
+          <w:szCs w:val="28"/>
+        </w:rPr>
+        <w:t>заказа</w:t>
+      </w:r>
+      <w:r>
+        <w:rPr>
+          <w:rFonts w:ascii="Times New Roman" w:hAnsi="Times New Roman" w:cs="Times New Roman"/>
+          <w:sz w:val="28"/>
+          <w:szCs w:val="28"/>
+        </w:rPr>
+        <w:t>;</w:t>
       </w:r>
     </w:p>
     <w:p>
@@ -4022,72 +4338,6 @@
           <w:sz w:val="28"/>
           <w:szCs w:val="28"/>
         </w:rPr>
-        <w:t>Возможность заказа товара;</w:t>
-      </w:r>
-    </w:p>
-    <w:p>
-      <w:pPr>
-        <w:pStyle w:val="a5"/>
-        <w:numPr>
-          <w:ilvl w:val="0"/>
-          <w:numId w:val="5"/>
-        </w:numPr>
-        <w:spacing w:after="0" w:line="240" w:lineRule="auto"/>
-        <w:jc w:val="both"/>
-        <w:rPr>
-          <w:rFonts w:ascii="Times New Roman" w:hAnsi="Times New Roman" w:cs="Times New Roman"/>
-          <w:sz w:val="28"/>
-          <w:szCs w:val="28"/>
-        </w:rPr>
-      </w:pPr>
-      <w:r>
-        <w:rPr>
-          <w:rFonts w:ascii="Times New Roman" w:hAnsi="Times New Roman" w:cs="Times New Roman"/>
-          <w:sz w:val="28"/>
-          <w:szCs w:val="28"/>
-        </w:rPr>
-        <w:t xml:space="preserve">Просмотр статуса </w:t>
-      </w:r>
-      <w:r>
-        <w:rPr>
-          <w:rFonts w:ascii="Times New Roman" w:hAnsi="Times New Roman" w:cs="Times New Roman"/>
-          <w:sz w:val="28"/>
-          <w:szCs w:val="28"/>
-        </w:rPr>
-        <w:t>заказа</w:t>
-      </w:r>
-      <w:bookmarkStart w:id="0" w:name="_GoBack"/>
-      <w:bookmarkEnd w:id="0"/>
-      <w:r>
-        <w:rPr>
-          <w:rFonts w:ascii="Times New Roman" w:hAnsi="Times New Roman" w:cs="Times New Roman"/>
-          <w:sz w:val="28"/>
-          <w:szCs w:val="28"/>
-        </w:rPr>
-        <w:t>;</w:t>
-      </w:r>
-    </w:p>
-    <w:p>
-      <w:pPr>
-        <w:pStyle w:val="a5"/>
-        <w:numPr>
-          <w:ilvl w:val="0"/>
-          <w:numId w:val="5"/>
-        </w:numPr>
-        <w:spacing w:after="0" w:line="240" w:lineRule="auto"/>
-        <w:jc w:val="both"/>
-        <w:rPr>
-          <w:rFonts w:ascii="Times New Roman" w:hAnsi="Times New Roman" w:cs="Times New Roman"/>
-          <w:sz w:val="28"/>
-          <w:szCs w:val="28"/>
-        </w:rPr>
-      </w:pPr>
-      <w:r>
-        <w:rPr>
-          <w:rFonts w:ascii="Times New Roman" w:hAnsi="Times New Roman" w:cs="Times New Roman"/>
-          <w:sz w:val="28"/>
-          <w:szCs w:val="28"/>
-        </w:rPr>
         <w:t>Просмотр магазинов.</w:t>
       </w:r>
     </w:p>
@@ -4224,6 +4474,7 @@
           <w:sz w:val="28"/>
           <w:szCs w:val="28"/>
         </w:rPr>
+        <w:lastRenderedPageBreak/>
         <w:t xml:space="preserve">Далее приведена схема </w:t>
       </w:r>
       <w:r>
@@ -4306,16 +4557,14 @@
       <w:r>
         <w:rPr>
           <w:rFonts w:ascii="Times New Roman" w:hAnsi="Times New Roman" w:cs="Times New Roman"/>
-          <w:noProof/>
-          <w:sz w:val="28"/>
-          <w:szCs w:val="28"/>
-        </w:rPr>
-        <w:lastRenderedPageBreak/>
+          <w:sz w:val="28"/>
+          <w:szCs w:val="28"/>
+        </w:rPr>
         <w:drawing>
-          <wp:inline distT="0" distB="0" distL="0" distR="0" wp14:anchorId="73C32C76" wp14:editId="2D65ABC7">
-            <wp:extent cx="2597150" cy="2804805"/>
-            <wp:effectExtent l="0" t="0" r="0" b="0"/>
-            <wp:docPr id="10" name="Рисунок 10"/>
+          <wp:inline distT="0" distB="0" distL="0" distR="0" wp14:anchorId="209127A8" wp14:editId="08B0793F">
+            <wp:extent cx="2676525" cy="2906246"/>
+            <wp:effectExtent l="0" t="0" r="0" b="8890"/>
+            <wp:docPr id="4" name="Рисунок 4"/>
             <wp:cNvGraphicFramePr>
               <a:graphicFrameLocks xmlns:a="http://schemas.openxmlformats.org/drawingml/2006/main" noChangeAspect="1"/>
             </wp:cNvGraphicFramePr>
@@ -4323,36 +4572,23 @@
               <a:graphicData uri="http://schemas.openxmlformats.org/drawingml/2006/picture">
                 <pic:pic xmlns:pic="http://schemas.openxmlformats.org/drawingml/2006/picture">
                   <pic:nvPicPr>
-                    <pic:cNvPr id="0" name="Picture 1"/>
-                    <pic:cNvPicPr>
-                      <a:picLocks noChangeAspect="1" noChangeArrowheads="1"/>
-                    </pic:cNvPicPr>
+                    <pic:cNvPr id="1" name=""/>
+                    <pic:cNvPicPr/>
                   </pic:nvPicPr>
                   <pic:blipFill>
-                    <a:blip r:embed="rId23" cstate="print">
-                      <a:extLst>
-                        <a:ext uri="{28A0092B-C50C-407E-A947-70E740481C1C}">
-                          <a14:useLocalDpi xmlns:a14="http://schemas.microsoft.com/office/drawing/2010/main" val="0"/>
-                        </a:ext>
-                      </a:extLst>
-                    </a:blip>
-                    <a:srcRect/>
+                    <a:blip r:embed="rId23"/>
                     <a:stretch>
                       <a:fillRect/>
                     </a:stretch>
                   </pic:blipFill>
-                  <pic:spPr bwMode="auto">
+                  <pic:spPr>
                     <a:xfrm>
                       <a:off x="0" y="0"/>
-                      <a:ext cx="2614860" cy="2823931"/>
+                      <a:ext cx="2695283" cy="2926614"/>
                     </a:xfrm>
                     <a:prstGeom prst="rect">
                       <a:avLst/>
                     </a:prstGeom>
-                    <a:noFill/>
-                    <a:ln>
-                      <a:noFill/>
-                    </a:ln>
                   </pic:spPr>
                 </pic:pic>
               </a:graphicData>

</xml_diff>